<commit_message>
lec 19 r md incomplete
</commit_message>
<xml_diff>
--- a/lectures/19.docx
+++ b/lectures/19.docx
@@ -5,6 +5,7 @@
     <w:p>
       <w:pPr>
         <w:pStyle w:val="dheader1"/>
+        <w:ind w:firstLine="720"/>
         <w:rPr>
           <w:rFonts w:eastAsia="Calibri"/>
         </w:rPr>
@@ -50,7 +51,35 @@
         <w:rPr>
           <w:rFonts w:eastAsia="Calibri"/>
         </w:rPr>
-        <w:t xml:space="preserve"> розв’язків та функцій Гріна для знаходження розв’язків задач Коші та граничних задач</w:t>
+        <w:t xml:space="preserve"> </w:t>
+      </w:r>
+      <w:proofErr w:type="spellStart"/>
+      <w:r>
+        <w:rPr>
+          <w:rFonts w:eastAsia="Calibri"/>
+        </w:rPr>
+        <w:t>розв’язків</w:t>
+      </w:r>
+      <w:proofErr w:type="spellEnd"/>
+      <w:r>
+        <w:rPr>
+          <w:rFonts w:eastAsia="Calibri"/>
+        </w:rPr>
+        <w:t xml:space="preserve"> та функцій Гріна для знаходження </w:t>
+      </w:r>
+      <w:proofErr w:type="spellStart"/>
+      <w:r>
+        <w:rPr>
+          <w:rFonts w:eastAsia="Calibri"/>
+        </w:rPr>
+        <w:t>розв’язків</w:t>
+      </w:r>
+      <w:proofErr w:type="spellEnd"/>
+      <w:r>
+        <w:rPr>
+          <w:rFonts w:eastAsia="Calibri"/>
+        </w:rPr>
+        <w:t xml:space="preserve"> задач Коші та граничних задач</w:t>
       </w:r>
     </w:p>
     <w:p>
@@ -73,8 +102,13 @@
         </w:rPr>
         <w:t xml:space="preserve">9, </w:t>
       </w:r>
-      <w:r>
-        <w:t>стор. 735 - 803</w:t>
+      <w:proofErr w:type="spellStart"/>
+      <w:r>
+        <w:t>стор</w:t>
+      </w:r>
+      <w:proofErr w:type="spellEnd"/>
+      <w:r>
+        <w:t>. 735 - 803</w:t>
       </w:r>
       <w:r>
         <w:rPr>
@@ -88,7 +122,15 @@
         <w:pStyle w:val="dtext"/>
       </w:pPr>
       <w:r>
-        <w:t>Фундаментальні розв’язки оператора теплопровідності та хвильового оператора можна ефективно  використовувати для побудови розв’язків задач Коші для рівняння теплопровідності, або хвильового рівняння.</w:t>
+        <w:t xml:space="preserve">Фундаментальні розв’язки оператора теплопровідності та хвильового оператора можна ефективно  використовувати для побудови </w:t>
+      </w:r>
+      <w:proofErr w:type="spellStart"/>
+      <w:r>
+        <w:t>розв’язків</w:t>
+      </w:r>
+      <w:proofErr w:type="spellEnd"/>
+      <w:r>
+        <w:t xml:space="preserve"> задач Коші для рівняння теплопровідності, або хвильового рівняння.</w:t>
       </w:r>
     </w:p>
     <w:p>
@@ -141,7 +183,7 @@
           <v:shape id="_x0000_i1025" type="#_x0000_t75" style="width:246.75pt;height:57pt" o:ole="">
             <v:imagedata r:id="rId7" o:title=""/>
           </v:shape>
-          <o:OLEObject Type="Embed" ProgID="Equation.3" ShapeID="_x0000_i1025" DrawAspect="Content" ObjectID="_1618042278" r:id="rId8"/>
+          <o:OLEObject Type="Embed" ProgID="Equation.3" ShapeID="_x0000_i1025" DrawAspect="Content" ObjectID="_1618158025" r:id="rId8"/>
         </w:object>
       </w:r>
       <w:r>
@@ -168,7 +210,15 @@
         <w:pStyle w:val="dtext"/>
       </w:pPr>
       <w:r>
-        <w:t xml:space="preserve">Для отримання необхідної формули запишемо диференціальне рівняння для фундаментального розв’язку </w:t>
+        <w:t xml:space="preserve">Для отримання необхідної формули </w:t>
+      </w:r>
+      <w:proofErr w:type="spellStart"/>
+      <w:r>
+        <w:t>запишемо</w:t>
+      </w:r>
+      <w:proofErr w:type="spellEnd"/>
+      <w:r>
+        <w:t xml:space="preserve"> диференціальне рівняння для фундаментального розв’язку </w:t>
       </w:r>
       <w:r>
         <w:rPr>
@@ -178,7 +228,7 @@
           <v:shape id="_x0000_i1026" type="#_x0000_t75" style="width:78pt;height:18pt" o:ole="">
             <v:imagedata r:id="rId9" o:title=""/>
           </v:shape>
-          <o:OLEObject Type="Embed" ProgID="Equation.3" ShapeID="_x0000_i1026" DrawAspect="Content" ObjectID="_1618042279" r:id="rId10"/>
+          <o:OLEObject Type="Embed" ProgID="Equation.3" ShapeID="_x0000_i1026" DrawAspect="Content" ObjectID="_1618158026" r:id="rId10"/>
         </w:object>
       </w:r>
       <w:r>
@@ -192,7 +242,7 @@
           <v:shape id="_x0000_i1027" type="#_x0000_t75" style="width:24pt;height:18.75pt" o:ole="">
             <v:imagedata r:id="rId11" o:title=""/>
           </v:shape>
-          <o:OLEObject Type="Embed" ProgID="Equation.3" ShapeID="_x0000_i1027" DrawAspect="Content" ObjectID="_1618042280" r:id="rId12"/>
+          <o:OLEObject Type="Embed" ProgID="Equation.3" ShapeID="_x0000_i1027" DrawAspect="Content" ObjectID="_1618158027" r:id="rId12"/>
         </w:object>
       </w:r>
       <w:r>
@@ -211,7 +261,7 @@
           <v:shape id="_x0000_i1028" type="#_x0000_t75" style="width:311.25pt;height:36pt" o:ole="">
             <v:imagedata r:id="rId13" o:title=""/>
           </v:shape>
-          <o:OLEObject Type="Embed" ProgID="Equation.3" ShapeID="_x0000_i1028" DrawAspect="Content" ObjectID="_1618042281" r:id="rId14"/>
+          <o:OLEObject Type="Embed" ProgID="Equation.3" ShapeID="_x0000_i1028" DrawAspect="Content" ObjectID="_1618158028" r:id="rId14"/>
         </w:object>
       </w:r>
       <w:r>
@@ -245,11 +295,19 @@
           <v:shape id="_x0000_i1029" type="#_x0000_t75" style="width:24pt;height:18.75pt" o:ole="">
             <v:imagedata r:id="rId11" o:title=""/>
           </v:shape>
-          <o:OLEObject Type="Embed" ProgID="Equation.3" ShapeID="_x0000_i1029" DrawAspect="Content" ObjectID="_1618042282" r:id="rId15"/>
-        </w:object>
-      </w:r>
-      <w:r>
-        <w:t xml:space="preserve">, то фундаментальний розв’язок задовольняє спряженому рівнянню теплопровідності. Запишемо рівняння теплопровідності відносно незалежних змінних </w:t>
+          <o:OLEObject Type="Embed" ProgID="Equation.3" ShapeID="_x0000_i1029" DrawAspect="Content" ObjectID="_1618158029" r:id="rId15"/>
+        </w:object>
+      </w:r>
+      <w:r>
+        <w:t xml:space="preserve">, то фундаментальний розв’язок задовольняє спряженому рівнянню теплопровідності. </w:t>
+      </w:r>
+      <w:proofErr w:type="spellStart"/>
+      <w:r>
+        <w:t>Запишемо</w:t>
+      </w:r>
+      <w:proofErr w:type="spellEnd"/>
+      <w:r>
+        <w:t xml:space="preserve"> рівняння теплопровідності відносно незалежних змінних </w:t>
       </w:r>
       <w:r>
         <w:rPr>
@@ -259,7 +317,7 @@
           <v:shape id="_x0000_i1030" type="#_x0000_t75" style="width:24pt;height:18.75pt" o:ole="">
             <v:imagedata r:id="rId11" o:title=""/>
           </v:shape>
-          <o:OLEObject Type="Embed" ProgID="Equation.3" ShapeID="_x0000_i1030" DrawAspect="Content" ObjectID="_1618042283" r:id="rId16"/>
+          <o:OLEObject Type="Embed" ProgID="Equation.3" ShapeID="_x0000_i1030" DrawAspect="Content" ObjectID="_1618158030" r:id="rId16"/>
         </w:object>
       </w:r>
       <w:r>
@@ -278,7 +336,7 @@
           <v:shape id="_x0000_i1031" type="#_x0000_t75" style="width:180.75pt;height:36pt" o:ole="">
             <v:imagedata r:id="rId17" o:title=""/>
           </v:shape>
-          <o:OLEObject Type="Embed" ProgID="Equation.3" ShapeID="_x0000_i1031" DrawAspect="Content" ObjectID="_1618042284" r:id="rId18"/>
+          <o:OLEObject Type="Embed" ProgID="Equation.3" ShapeID="_x0000_i1031" DrawAspect="Content" ObjectID="_1618158031" r:id="rId18"/>
         </w:object>
       </w:r>
       <w:r>
@@ -341,11 +399,16 @@
       <w:r>
         <w:t xml:space="preserve">) </w:t>
       </w:r>
+      <w:proofErr w:type="spellStart"/>
       <w:r>
         <w:t>до</w:t>
       </w:r>
       <w:r>
-        <w:t xml:space="preserve">множимо на  </w:t>
+        <w:t>множимо</w:t>
+      </w:r>
+      <w:proofErr w:type="spellEnd"/>
+      <w:r>
+        <w:t xml:space="preserve"> на  </w:t>
       </w:r>
       <w:r>
         <w:rPr>
@@ -355,7 +418,7 @@
           <v:shape id="_x0000_i1032" type="#_x0000_t75" style="width:78pt;height:18pt" o:ole="">
             <v:imagedata r:id="rId19" o:title=""/>
           </v:shape>
-          <o:OLEObject Type="Embed" ProgID="Equation.3" ShapeID="_x0000_i1032" DrawAspect="Content" ObjectID="_1618042285" r:id="rId20"/>
+          <o:OLEObject Type="Embed" ProgID="Equation.3" ShapeID="_x0000_i1032" DrawAspect="Content" ObjectID="_1618158032" r:id="rId20"/>
         </w:object>
       </w:r>
       <w:r>
@@ -369,11 +432,19 @@
           <v:shape id="_x0000_i1033" type="#_x0000_t75" style="width:39.75pt;height:18pt" o:ole="">
             <v:imagedata r:id="rId21" o:title=""/>
           </v:shape>
-          <o:OLEObject Type="Embed" ProgID="Equation.3" ShapeID="_x0000_i1033" DrawAspect="Content" ObjectID="_1618042286" r:id="rId22"/>
-        </w:object>
-      </w:r>
-      <w:r>
-        <w:t xml:space="preserve">, від першого відніме друге та проінтегруємо результат по змінній </w:t>
+          <o:OLEObject Type="Embed" ProgID="Equation.3" ShapeID="_x0000_i1033" DrawAspect="Content" ObjectID="_1618158033" r:id="rId22"/>
+        </w:object>
+      </w:r>
+      <w:r>
+        <w:t xml:space="preserve">, від першого відніме друге та </w:t>
+      </w:r>
+      <w:proofErr w:type="spellStart"/>
+      <w:r>
+        <w:t>проінтегруємо</w:t>
+      </w:r>
+      <w:proofErr w:type="spellEnd"/>
+      <w:r>
+        <w:t xml:space="preserve"> результат по змінній </w:t>
       </w:r>
       <w:r>
         <w:rPr>
@@ -383,7 +454,7 @@
           <v:shape id="_x0000_i1034" type="#_x0000_t75" style="width:21.75pt;height:17.25pt" o:ole="">
             <v:imagedata r:id="rId23" o:title=""/>
           </v:shape>
-          <o:OLEObject Type="Embed" ProgID="Equation.3" ShapeID="_x0000_i1034" DrawAspect="Content" ObjectID="_1618042287" r:id="rId24"/>
+          <o:OLEObject Type="Embed" ProgID="Equation.3" ShapeID="_x0000_i1034" DrawAspect="Content" ObjectID="_1618158034" r:id="rId24"/>
         </w:object>
       </w:r>
       <w:r>
@@ -397,7 +468,7 @@
           <v:shape id="_x0000_i1035" type="#_x0000_t75" style="width:18.75pt;height:18.75pt" o:ole="">
             <v:imagedata r:id="rId25" o:title=""/>
           </v:shape>
-          <o:OLEObject Type="Embed" ProgID="Equation.3" ShapeID="_x0000_i1035" DrawAspect="Content" ObjectID="_1618042288" r:id="rId26"/>
+          <o:OLEObject Type="Embed" ProgID="Equation.3" ShapeID="_x0000_i1035" DrawAspect="Content" ObjectID="_1618158035" r:id="rId26"/>
         </w:object>
       </w:r>
       <w:r>
@@ -411,7 +482,7 @@
           <v:shape id="_x0000_i1036" type="#_x0000_t75" style="width:108pt;height:18pt" o:ole="">
             <v:imagedata r:id="rId27" o:title=""/>
           </v:shape>
-          <o:OLEObject Type="Embed" ProgID="Equation.3" ShapeID="_x0000_i1036" DrawAspect="Content" ObjectID="_1618042289" r:id="rId28"/>
+          <o:OLEObject Type="Embed" ProgID="Equation.3" ShapeID="_x0000_i1036" DrawAspect="Content" ObjectID="_1618158036" r:id="rId28"/>
         </w:object>
       </w:r>
       <w:r>
@@ -433,7 +504,7 @@
           <v:shape id="_x0000_i1037" type="#_x0000_t75" style="width:399.75pt;height:45pt" o:ole="">
             <v:imagedata r:id="rId29" o:title=""/>
           </v:shape>
-          <o:OLEObject Type="Embed" ProgID="Equation.3" ShapeID="_x0000_i1037" DrawAspect="Content" ObjectID="_1618042290" r:id="rId30"/>
+          <o:OLEObject Type="Embed" ProgID="Equation.3" ShapeID="_x0000_i1037" DrawAspect="Content" ObjectID="_1618158037" r:id="rId30"/>
         </w:object>
       </w:r>
       <w:r>
@@ -445,7 +516,7 @@
           <v:shape id="_x0000_i1038" type="#_x0000_t75" style="width:414pt;height:89.25pt" o:ole="">
             <v:imagedata r:id="rId31" o:title=""/>
           </v:shape>
-          <o:OLEObject Type="Embed" ProgID="Equation.3" ShapeID="_x0000_i1038" DrawAspect="Content" ObjectID="_1618042291" r:id="rId32"/>
+          <o:OLEObject Type="Embed" ProgID="Equation.3" ShapeID="_x0000_i1038" DrawAspect="Content" ObjectID="_1618158038" r:id="rId32"/>
         </w:object>
       </w:r>
     </w:p>
@@ -460,12 +531,7 @@
         <w:t xml:space="preserve">лівої частини </w:t>
       </w:r>
       <w:r>
-        <w:t xml:space="preserve">застосуємо другу формулу Гріна, другий інтеграл спростимо, </w:t>
-      </w:r>
-      <w:bookmarkStart w:id="2" w:name="_GoBack"/>
-      <w:bookmarkEnd w:id="2"/>
-      <w:r>
-        <w:t xml:space="preserve">обчисливши інтеграл від похідної по змінній </w:t>
+        <w:t xml:space="preserve">застосуємо другу формулу Гріна, другий інтеграл спростимо, обчисливши інтеграл від похідної по змінній </w:t>
       </w:r>
       <w:r>
         <w:rPr>
@@ -475,7 +541,7 @@
           <v:shape id="_x0000_i1039" type="#_x0000_t75" style="width:9.75pt;height:12.75pt" o:ole="">
             <v:imagedata r:id="rId33" o:title=""/>
           </v:shape>
-          <o:OLEObject Type="Embed" ProgID="Equation.3" ShapeID="_x0000_i1039" DrawAspect="Content" ObjectID="_1618042292" r:id="rId34"/>
+          <o:OLEObject Type="Embed" ProgID="Equation.3" ShapeID="_x0000_i1039" DrawAspect="Content" ObjectID="_1618158039" r:id="rId34"/>
         </w:object>
       </w:r>
       <w:r>
@@ -489,7 +555,7 @@
           <v:shape id="_x0000_i1040" type="#_x0000_t75" style="width:11.25pt;height:15.75pt" o:ole="">
             <v:imagedata r:id="rId35" o:title=""/>
           </v:shape>
-          <o:OLEObject Type="Embed" ProgID="Equation.3" ShapeID="_x0000_i1040" DrawAspect="Content" ObjectID="_1618042293" r:id="rId36"/>
+          <o:OLEObject Type="Embed" ProgID="Equation.3" ShapeID="_x0000_i1040" DrawAspect="Content" ObjectID="_1618158040" r:id="rId36"/>
         </w:object>
       </w:r>
       <w:r>
@@ -511,7 +577,7 @@
           <v:shape id="_x0000_i1041" type="#_x0000_t75" style="width:359.25pt;height:90.75pt" o:ole="">
             <v:imagedata r:id="rId37" o:title=""/>
           </v:shape>
-          <o:OLEObject Type="Embed" ProgID="Equation.3" ShapeID="_x0000_i1041" DrawAspect="Content" ObjectID="_1618042294" r:id="rId38"/>
+          <o:OLEObject Type="Embed" ProgID="Equation.3" ShapeID="_x0000_i1041" DrawAspect="Content" ObjectID="_1618158041" r:id="rId38"/>
         </w:object>
       </w:r>
       <w:r>
@@ -525,7 +591,7 @@
           <v:shape id="_x0000_i1042" type="#_x0000_t75" style="width:398.25pt;height:81pt" o:ole="">
             <v:imagedata r:id="rId39" o:title=""/>
           </v:shape>
-          <o:OLEObject Type="Embed" ProgID="Equation.DSMT4" ShapeID="_x0000_i1042" DrawAspect="Content" ObjectID="_1618042295" r:id="rId40"/>
+          <o:OLEObject Type="Embed" ProgID="Equation.DSMT4" ShapeID="_x0000_i1042" DrawAspect="Content" ObjectID="_1618158042" r:id="rId40"/>
         </w:object>
       </w:r>
     </w:p>
@@ -544,7 +610,7 @@
           <v:shape id="_x0000_i1043" type="#_x0000_t75" style="width:128.25pt;height:18pt" o:ole="">
             <v:imagedata r:id="rId41" o:title=""/>
           </v:shape>
-          <o:OLEObject Type="Embed" ProgID="Equation.3" ShapeID="_x0000_i1043" DrawAspect="Content" ObjectID="_1618042296" r:id="rId42"/>
+          <o:OLEObject Type="Embed" ProgID="Equation.3" ShapeID="_x0000_i1043" DrawAspect="Content" ObjectID="_1618158043" r:id="rId42"/>
         </w:object>
       </w:r>
       <w:r>
@@ -558,7 +624,7 @@
           <v:shape id="_x0000_i1044" type="#_x0000_t75" style="width:42pt;height:15pt" o:ole="">
             <v:imagedata r:id="rId43" o:title=""/>
           </v:shape>
-          <o:OLEObject Type="Embed" ProgID="Equation.3" ShapeID="_x0000_i1044" DrawAspect="Content" ObjectID="_1618042297" r:id="rId44"/>
+          <o:OLEObject Type="Embed" ProgID="Equation.3" ShapeID="_x0000_i1044" DrawAspect="Content" ObjectID="_1618158044" r:id="rId44"/>
         </w:object>
       </w:r>
       <w:r>
@@ -571,6 +637,7 @@
         <w:t>остаточних спрощень отримаємо формулу інтегрального представлення розв’язку задачі Коші для рівняння теплопровідності:</w:t>
       </w:r>
     </w:p>
+    <w:bookmarkStart w:id="2" w:name="_GoBack"/>
     <w:p>
       <w:pPr>
         <w:pStyle w:val="dtext"/>
@@ -581,12 +648,13 @@
           <w:position w:val="-38"/>
         </w:rPr>
         <w:object w:dxaOrig="7040" w:dyaOrig="859">
-          <v:shape id="_x0000_i1045" type="#_x0000_t75" style="width:351.75pt;height:42.75pt" o:ole="">
+          <v:shape id="_x0000_i1132" type="#_x0000_t75" style="width:351.75pt;height:42.75pt" o:ole="">
             <v:imagedata r:id="rId45" o:title=""/>
           </v:shape>
-          <o:OLEObject Type="Embed" ProgID="Equation.3" ShapeID="_x0000_i1045" DrawAspect="Content" ObjectID="_1618042298" r:id="rId46"/>
-        </w:object>
-      </w:r>
+          <o:OLEObject Type="Embed" ProgID="Equation.3" ShapeID="_x0000_i1132" DrawAspect="Content" ObjectID="_1618158045" r:id="rId46"/>
+        </w:object>
+      </w:r>
+      <w:bookmarkEnd w:id="2"/>
       <w:r>
         <w:tab/>
       </w:r>
@@ -617,7 +685,15 @@
         <w:t xml:space="preserve"> </w:t>
       </w:r>
       <w:r>
-        <w:t>(Формула Даламбера)</w:t>
+        <w:t xml:space="preserve">(Формула </w:t>
+      </w:r>
+      <w:proofErr w:type="spellStart"/>
+      <w:r>
+        <w:t>Даламбера</w:t>
+      </w:r>
+      <w:proofErr w:type="spellEnd"/>
+      <w:r>
+        <w:t>)</w:t>
       </w:r>
     </w:p>
     <w:p>
@@ -640,7 +716,7 @@
           <v:shape id="_x0000_i1046" type="#_x0000_t75" style="width:269.25pt;height:59.25pt" o:ole="">
             <v:imagedata r:id="rId47" o:title=""/>
           </v:shape>
-          <o:OLEObject Type="Embed" ProgID="Equation.3" ShapeID="_x0000_i1046" DrawAspect="Content" ObjectID="_1618042299" r:id="rId48"/>
+          <o:OLEObject Type="Embed" ProgID="Equation.3" ShapeID="_x0000_i1046" DrawAspect="Content" ObjectID="_1618158046" r:id="rId48"/>
         </w:object>
       </w:r>
       <w:r>
@@ -670,10 +746,16 @@
         <w:t xml:space="preserve">Для знаходження формули інтегрального представлення розв’язку задачі </w:t>
       </w:r>
       <w:r>
+        <w:lastRenderedPageBreak/>
         <w:t xml:space="preserve">Коші (3.4) </w:t>
       </w:r>
-      <w:r>
-        <w:t>запишемо рівняння, якому задовольняє фундаментальний розв’язок:</w:t>
+      <w:proofErr w:type="spellStart"/>
+      <w:r>
+        <w:t>запишемо</w:t>
+      </w:r>
+      <w:proofErr w:type="spellEnd"/>
+      <w:r>
+        <w:t xml:space="preserve"> рівняння, якому задовольняє фундаментальний розв’язок:</w:t>
       </w:r>
     </w:p>
     <w:p>
@@ -688,7 +770,7 @@
           <v:shape id="_x0000_i1047" type="#_x0000_t75" style="width:333.75pt;height:39.75pt" o:ole="">
             <v:imagedata r:id="rId49" o:title=""/>
           </v:shape>
-          <o:OLEObject Type="Embed" ProgID="Equation.3" ShapeID="_x0000_i1047" DrawAspect="Content" ObjectID="_1618042300" r:id="rId50"/>
+          <o:OLEObject Type="Embed" ProgID="Equation.3" ShapeID="_x0000_i1047" DrawAspect="Content" ObjectID="_1618158047" r:id="rId50"/>
         </w:object>
       </w:r>
       <w:r>
@@ -727,7 +809,7 @@
           <v:shape id="_x0000_i1048" type="#_x0000_t75" style="width:83.25pt;height:18.75pt" o:ole="">
             <v:imagedata r:id="rId51" o:title=""/>
           </v:shape>
-          <o:OLEObject Type="Embed" ProgID="Equation.3" ShapeID="_x0000_i1048" DrawAspect="Content" ObjectID="_1618042301" r:id="rId52"/>
+          <o:OLEObject Type="Embed" ProgID="Equation.3" ShapeID="_x0000_i1048" DrawAspect="Content" ObjectID="_1618158048" r:id="rId52"/>
         </w:object>
       </w:r>
       <w:r>
@@ -741,7 +823,7 @@
           <v:shape id="_x0000_i1049" type="#_x0000_t75" style="width:39.75pt;height:18pt" o:ole="">
             <v:imagedata r:id="rId53" o:title=""/>
           </v:shape>
-          <o:OLEObject Type="Embed" ProgID="Equation.3" ShapeID="_x0000_i1049" DrawAspect="Content" ObjectID="_1618042302" r:id="rId54"/>
+          <o:OLEObject Type="Embed" ProgID="Equation.3" ShapeID="_x0000_i1049" DrawAspect="Content" ObjectID="_1618158049" r:id="rId54"/>
         </w:object>
       </w:r>
       <w:r>
@@ -758,7 +840,7 @@
           <v:shape id="_x0000_i1050" type="#_x0000_t75" style="width:20.25pt;height:15pt" o:ole="">
             <v:imagedata r:id="rId55" o:title=""/>
           </v:shape>
-          <o:OLEObject Type="Embed" ProgID="Equation.3" ShapeID="_x0000_i1050" DrawAspect="Content" ObjectID="_1618042303" r:id="rId56"/>
+          <o:OLEObject Type="Embed" ProgID="Equation.3" ShapeID="_x0000_i1050" DrawAspect="Content" ObjectID="_1618158050" r:id="rId56"/>
         </w:object>
       </w:r>
       <w:r>
@@ -772,11 +854,19 @@
           <v:shape id="_x0000_i1051" type="#_x0000_t75" style="width:24pt;height:18.75pt" o:ole="">
             <v:imagedata r:id="rId57" o:title=""/>
           </v:shape>
-          <o:OLEObject Type="Embed" ProgID="Equation.3" ShapeID="_x0000_i1051" DrawAspect="Content" ObjectID="_1618042304" r:id="rId58"/>
-        </w:object>
-      </w:r>
-      <w:r>
-        <w:t xml:space="preserve"> відповідно) віднімемо від першого рівняння друге та проінтегруємо по </w:t>
+          <o:OLEObject Type="Embed" ProgID="Equation.3" ShapeID="_x0000_i1051" DrawAspect="Content" ObjectID="_1618158051" r:id="rId58"/>
+        </w:object>
+      </w:r>
+      <w:r>
+        <w:t xml:space="preserve"> відповідно) віднімемо від першого рівняння друге та </w:t>
+      </w:r>
+      <w:proofErr w:type="spellStart"/>
+      <w:r>
+        <w:t>проінтегруємо</w:t>
+      </w:r>
+      <w:proofErr w:type="spellEnd"/>
+      <w:r>
+        <w:t xml:space="preserve"> по </w:t>
       </w:r>
       <w:r>
         <w:rPr>
@@ -786,7 +876,7 @@
           <v:shape id="_x0000_i1052" type="#_x0000_t75" style="width:48.75pt;height:18pt" o:ole="">
             <v:imagedata r:id="rId59" o:title=""/>
           </v:shape>
-          <o:OLEObject Type="Embed" ProgID="Equation.3" ShapeID="_x0000_i1052" DrawAspect="Content" ObjectID="_1618042305" r:id="rId60"/>
+          <o:OLEObject Type="Embed" ProgID="Equation.3" ShapeID="_x0000_i1052" DrawAspect="Content" ObjectID="_1618158052" r:id="rId60"/>
         </w:object>
       </w:r>
       <w:r>
@@ -800,7 +890,7 @@
           <v:shape id="_x0000_i1053" type="#_x0000_t75" style="width:66pt;height:18pt" o:ole="">
             <v:imagedata r:id="rId61" o:title=""/>
           </v:shape>
-          <o:OLEObject Type="Embed" ProgID="Equation.3" ShapeID="_x0000_i1053" DrawAspect="Content" ObjectID="_1618042306" r:id="rId62"/>
+          <o:OLEObject Type="Embed" ProgID="Equation.3" ShapeID="_x0000_i1053" DrawAspect="Content" ObjectID="_1618158053" r:id="rId62"/>
         </w:object>
       </w:r>
       <w:r>
@@ -819,7 +909,7 @@
           <v:shape id="_x0000_i1054" type="#_x0000_t75" style="width:369.75pt;height:42.75pt" o:ole="">
             <v:imagedata r:id="rId63" o:title=""/>
           </v:shape>
-          <o:OLEObject Type="Embed" ProgID="Equation.3" ShapeID="_x0000_i1054" DrawAspect="Content" ObjectID="_1618042307" r:id="rId64"/>
+          <o:OLEObject Type="Embed" ProgID="Equation.3" ShapeID="_x0000_i1054" DrawAspect="Content" ObjectID="_1618158054" r:id="rId64"/>
         </w:object>
       </w:r>
     </w:p>
@@ -835,7 +925,7 @@
           <v:shape id="_x0000_i1055" type="#_x0000_t75" style="width:363.75pt;height:42.75pt" o:ole="">
             <v:imagedata r:id="rId65" o:title=""/>
           </v:shape>
-          <o:OLEObject Type="Embed" ProgID="Equation.3" ShapeID="_x0000_i1055" DrawAspect="Content" ObjectID="_1618042308" r:id="rId66"/>
+          <o:OLEObject Type="Embed" ProgID="Equation.3" ShapeID="_x0000_i1055" DrawAspect="Content" ObjectID="_1618158055" r:id="rId66"/>
         </w:object>
       </w:r>
     </w:p>
@@ -851,7 +941,7 @@
           <v:shape id="_x0000_i1056" type="#_x0000_t75" style="width:380.25pt;height:41.25pt" o:ole="">
             <v:imagedata r:id="rId67" o:title=""/>
           </v:shape>
-          <o:OLEObject Type="Embed" ProgID="Equation.3" ShapeID="_x0000_i1056" DrawAspect="Content" ObjectID="_1618042309" r:id="rId68"/>
+          <o:OLEObject Type="Embed" ProgID="Equation.3" ShapeID="_x0000_i1056" DrawAspect="Content" ObjectID="_1618158056" r:id="rId68"/>
         </w:object>
       </w:r>
     </w:p>
@@ -879,7 +969,7 @@
           <v:shape id="_x0000_i1057" type="#_x0000_t75" style="width:476.25pt;height:50.25pt" o:ole="">
             <v:imagedata r:id="rId69" o:title=""/>
           </v:shape>
-          <o:OLEObject Type="Embed" ProgID="Equation.3" ShapeID="_x0000_i1057" DrawAspect="Content" ObjectID="_1618042310" r:id="rId70"/>
+          <o:OLEObject Type="Embed" ProgID="Equation.3" ShapeID="_x0000_i1057" DrawAspect="Content" ObjectID="_1618158057" r:id="rId70"/>
         </w:object>
       </w:r>
     </w:p>
@@ -896,7 +986,7 @@
           <v:shape id="_x0000_i1058" type="#_x0000_t75" style="width:347.25pt;height:45pt" o:ole="">
             <v:imagedata r:id="rId71" o:title=""/>
           </v:shape>
-          <o:OLEObject Type="Embed" ProgID="Equation.3" ShapeID="_x0000_i1058" DrawAspect="Content" ObjectID="_1618042311" r:id="rId72"/>
+          <o:OLEObject Type="Embed" ProgID="Equation.3" ShapeID="_x0000_i1058" DrawAspect="Content" ObjectID="_1618158058" r:id="rId72"/>
         </w:object>
       </w:r>
       <w:r>
@@ -907,7 +997,7 @@
           <v:shape id="_x0000_i1059" type="#_x0000_t75" style="width:240.75pt;height:41.25pt" o:ole="">
             <v:imagedata r:id="rId73" o:title=""/>
           </v:shape>
-          <o:OLEObject Type="Embed" ProgID="Equation.3" ShapeID="_x0000_i1059" DrawAspect="Content" ObjectID="_1618042312" r:id="rId74"/>
+          <o:OLEObject Type="Embed" ProgID="Equation.3" ShapeID="_x0000_i1059" DrawAspect="Content" ObjectID="_1618158059" r:id="rId74"/>
         </w:object>
       </w:r>
       <w:r>
@@ -929,11 +1019,19 @@
           <v:shape id="_x0000_i1060" type="#_x0000_t75" style="width:42pt;height:15pt" o:ole="">
             <v:imagedata r:id="rId75" o:title=""/>
           </v:shape>
-          <o:OLEObject Type="Embed" ProgID="Equation.3" ShapeID="_x0000_i1060" DrawAspect="Content" ObjectID="_1618042313" r:id="rId76"/>
-        </w:object>
-      </w:r>
-      <w:r>
-        <w:t>, отримаємо, що перший інтеграл в лівій частині тотожньо перетворюється в нуль за рахунок властивостей фундаментального розв’язку. В другому інтегралі у лівій частині верхня підстановка перетворюється в нуль за рахунок властивостей фундаментального розв’язку, а нижню підстановку можна перетворити з використанням початкових умов задачі Коші.</w:t>
+          <o:OLEObject Type="Embed" ProgID="Equation.3" ShapeID="_x0000_i1060" DrawAspect="Content" ObjectID="_1618158060" r:id="rId76"/>
+        </w:object>
+      </w:r>
+      <w:r>
+        <w:t xml:space="preserve">, отримаємо, що перший інтеграл в лівій частині </w:t>
+      </w:r>
+      <w:proofErr w:type="spellStart"/>
+      <w:r>
+        <w:t>тотожньо</w:t>
+      </w:r>
+      <w:proofErr w:type="spellEnd"/>
+      <w:r>
+        <w:t xml:space="preserve"> перетворюється в нуль за рахунок властивостей фундаментального розв’язку. В другому інтегралі у лівій частині верхня підстановка перетворюється в нуль за рахунок властивостей фундаментального розв’язку, а нижню підстановку можна перетворити з використанням початкових умов задачі Коші.</w:t>
       </w:r>
     </w:p>
     <w:p>
@@ -949,7 +1047,7 @@
           <v:shape id="_x0000_i1061" type="#_x0000_t75" style="width:410.25pt;height:84.75pt" o:ole="">
             <v:imagedata r:id="rId77" o:title=""/>
           </v:shape>
-          <o:OLEObject Type="Embed" ProgID="Equation.3" ShapeID="_x0000_i1061" DrawAspect="Content" ObjectID="_1618042314" r:id="rId78"/>
+          <o:OLEObject Type="Embed" ProgID="Equation.3" ShapeID="_x0000_i1061" DrawAspect="Content" ObjectID="_1618158061" r:id="rId78"/>
         </w:object>
       </w:r>
       <w:r>
@@ -977,7 +1075,7 @@
           <v:shape id="_x0000_i1062" type="#_x0000_t75" style="width:177pt;height:35.25pt" o:ole="">
             <v:imagedata r:id="rId79" o:title=""/>
           </v:shape>
-          <o:OLEObject Type="Embed" ProgID="Equation.3" ShapeID="_x0000_i1062" DrawAspect="Content" ObjectID="_1618042315" r:id="rId80"/>
+          <o:OLEObject Type="Embed" ProgID="Equation.3" ShapeID="_x0000_i1062" DrawAspect="Content" ObjectID="_1618158062" r:id="rId80"/>
         </w:object>
       </w:r>
       <w:r>
@@ -1004,7 +1102,7 @@
           <v:shape id="_x0000_i1063" type="#_x0000_t75" style="width:11.25pt;height:21pt" o:ole="">
             <v:imagedata r:id="rId81" o:title=""/>
           </v:shape>
-          <o:OLEObject Type="Embed" ProgID="Equation.3" ShapeID="_x0000_i1063" DrawAspect="Content" ObjectID="_1618042316" r:id="rId82"/>
+          <o:OLEObject Type="Embed" ProgID="Equation.3" ShapeID="_x0000_i1063" DrawAspect="Content" ObjectID="_1618158063" r:id="rId82"/>
         </w:object>
       </w:r>
       <w:r>
@@ -1015,7 +1113,7 @@
           <v:shape id="_x0000_i1064" type="#_x0000_t75" style="width:315.75pt;height:44.25pt" o:ole="">
             <v:imagedata r:id="rId83" o:title=""/>
           </v:shape>
-          <o:OLEObject Type="Embed" ProgID="Equation.3" ShapeID="_x0000_i1064" DrawAspect="Content" ObjectID="_1618042317" r:id="rId84"/>
+          <o:OLEObject Type="Embed" ProgID="Equation.3" ShapeID="_x0000_i1064" DrawAspect="Content" ObjectID="_1618158064" r:id="rId84"/>
         </w:object>
       </w:r>
       <w:r>
@@ -1042,7 +1140,7 @@
           <v:shape id="_x0000_i1065" type="#_x0000_t75" style="width:215.25pt;height:41.25pt" o:ole="">
             <v:imagedata r:id="rId85" o:title=""/>
           </v:shape>
-          <o:OLEObject Type="Embed" ProgID="Equation.3" ShapeID="_x0000_i1065" DrawAspect="Content" ObjectID="_1618042318" r:id="rId86"/>
+          <o:OLEObject Type="Embed" ProgID="Equation.3" ShapeID="_x0000_i1065" DrawAspect="Content" ObjectID="_1618158065" r:id="rId86"/>
         </w:object>
       </w:r>
       <w:r>
@@ -1075,7 +1173,7 @@
           <v:shape id="_x0000_i1066" type="#_x0000_t75" style="width:363.75pt;height:44.25pt" o:ole="">
             <v:imagedata r:id="rId87" o:title=""/>
           </v:shape>
-          <o:OLEObject Type="Embed" ProgID="Equation.3" ShapeID="_x0000_i1066" DrawAspect="Content" ObjectID="_1618042319" r:id="rId88"/>
+          <o:OLEObject Type="Embed" ProgID="Equation.3" ShapeID="_x0000_i1066" DrawAspect="Content" ObjectID="_1618158066" r:id="rId88"/>
         </w:object>
       </w:r>
       <w:r>
@@ -1087,7 +1185,15 @@
         <w:pStyle w:val="dtext"/>
       </w:pPr>
       <w:r>
-        <w:t xml:space="preserve">Враховуючи вигляд похідної фундаментального розв’язку, запишемо другий інтеграл у вигляді: </w:t>
+        <w:t xml:space="preserve">Враховуючи вигляд похідної фундаментального розв’язку, </w:t>
+      </w:r>
+      <w:proofErr w:type="spellStart"/>
+      <w:r>
+        <w:t>запишемо</w:t>
+      </w:r>
+      <w:proofErr w:type="spellEnd"/>
+      <w:r>
+        <w:t xml:space="preserve"> другий інтеграл у вигляді: </w:t>
       </w:r>
     </w:p>
     <w:p>
@@ -1103,7 +1209,7 @@
           <v:shape id="_x0000_i1067" type="#_x0000_t75" style="width:462.75pt;height:84.75pt" o:ole="">
             <v:imagedata r:id="rId89" o:title=""/>
           </v:shape>
-          <o:OLEObject Type="Embed" ProgID="Equation.3" ShapeID="_x0000_i1067" DrawAspect="Content" ObjectID="_1618042320" r:id="rId90"/>
+          <o:OLEObject Type="Embed" ProgID="Equation.3" ShapeID="_x0000_i1067" DrawAspect="Content" ObjectID="_1618158067" r:id="rId90"/>
         </w:object>
       </w:r>
       <w:r>
@@ -1115,7 +1221,15 @@
         <w:pStyle w:val="dtext"/>
       </w:pPr>
       <w:r>
-        <w:t>Таким чином остаточно можемо записати формулу Даламбера, яка дає розв’язок задачі Коші для рівняння коливання струни.</w:t>
+        <w:t xml:space="preserve">Таким чином остаточно можемо записати формулу </w:t>
+      </w:r>
+      <w:proofErr w:type="spellStart"/>
+      <w:r>
+        <w:t>Даламбера</w:t>
+      </w:r>
+      <w:proofErr w:type="spellEnd"/>
+      <w:r>
+        <w:t>, яка дає розв’язок задачі Коші для рівняння коливання струни.</w:t>
       </w:r>
     </w:p>
     <w:p>
@@ -1131,7 +1245,7 @@
           <v:shape id="_x0000_i1068" type="#_x0000_t75" style="width:393pt;height:44.25pt" o:ole="">
             <v:imagedata r:id="rId91" o:title=""/>
           </v:shape>
-          <o:OLEObject Type="Embed" ProgID="Equation.3" ShapeID="_x0000_i1068" DrawAspect="Content" ObjectID="_1618042321" r:id="rId92"/>
+          <o:OLEObject Type="Embed" ProgID="Equation.3" ShapeID="_x0000_i1068" DrawAspect="Content" ObjectID="_1618158068" r:id="rId92"/>
         </w:object>
       </w:r>
       <w:r>
@@ -1152,14 +1266,23 @@
         <w:t>Задача Коші для рівняння коливання мембрани</w:t>
       </w:r>
       <w:r>
-        <w:t xml:space="preserve"> та коливання необмеженого об’єму </w:t>
+        <w:t xml:space="preserve"> та коливання </w:t>
+      </w:r>
+      <w:r>
+        <w:lastRenderedPageBreak/>
+        <w:t xml:space="preserve">необмеженого об’єму </w:t>
       </w:r>
       <w:r>
         <w:t>Формула Пуассона</w:t>
       </w:r>
       <w:r>
-        <w:t xml:space="preserve"> та Кіргофа</w:t>
-      </w:r>
+        <w:t xml:space="preserve"> та </w:t>
+      </w:r>
+      <w:proofErr w:type="spellStart"/>
+      <w:r>
+        <w:t>Кіргофа</w:t>
+      </w:r>
+      <w:proofErr w:type="spellEnd"/>
     </w:p>
     <w:p>
       <w:pPr>
@@ -1181,7 +1304,7 @@
           <v:shape id="_x0000_i1069" type="#_x0000_t75" style="width:4in;height:42.75pt" o:ole="">
             <v:imagedata r:id="rId93" o:title=""/>
           </v:shape>
-          <o:OLEObject Type="Embed" ProgID="Equation.3" ShapeID="_x0000_i1069" DrawAspect="Content" ObjectID="_1618042322" r:id="rId94"/>
+          <o:OLEObject Type="Embed" ProgID="Equation.3" ShapeID="_x0000_i1069" DrawAspect="Content" ObjectID="_1618158069" r:id="rId94"/>
         </w:object>
       </w:r>
       <w:r>
@@ -1205,8 +1328,13 @@
         <w:pStyle w:val="dtext"/>
       </w:pPr>
       <w:r>
-        <w:t>Використовуючи перетворення аналогічні випадку формули Даламбера</w:t>
-      </w:r>
+        <w:t xml:space="preserve">Використовуючи перетворення аналогічні випадку формули </w:t>
+      </w:r>
+      <w:proofErr w:type="spellStart"/>
+      <w:r>
+        <w:t>Даламбера</w:t>
+      </w:r>
+      <w:proofErr w:type="spellEnd"/>
       <w:r>
         <w:rPr>
           <w:lang w:val="ru-RU"/>
@@ -1232,7 +1360,7 @@
           <v:shape id="_x0000_i1070" type="#_x0000_t75" style="width:387pt;height:84.75pt" o:ole="">
             <v:imagedata r:id="rId95" o:title=""/>
           </v:shape>
-          <o:OLEObject Type="Embed" ProgID="Equation.3" ShapeID="_x0000_i1070" DrawAspect="Content" ObjectID="_1618042323" r:id="rId96"/>
+          <o:OLEObject Type="Embed" ProgID="Equation.3" ShapeID="_x0000_i1070" DrawAspect="Content" ObjectID="_1618158070" r:id="rId96"/>
         </w:object>
       </w:r>
       <w:r>
@@ -1266,7 +1394,7 @@
           <v:shape id="_x0000_i1071" type="#_x0000_t75" style="width:192.75pt;height:48pt" o:ole="">
             <v:imagedata r:id="rId97" o:title=""/>
           </v:shape>
-          <o:OLEObject Type="Embed" ProgID="Equation.3" ShapeID="_x0000_i1071" DrawAspect="Content" ObjectID="_1618042324" r:id="rId98"/>
+          <o:OLEObject Type="Embed" ProgID="Equation.3" ShapeID="_x0000_i1071" DrawAspect="Content" ObjectID="_1618158071" r:id="rId98"/>
         </w:object>
       </w:r>
       <w:r>
@@ -1288,7 +1416,21 @@
         <w:rPr>
           <w:spacing w:val="-20"/>
         </w:rPr>
-        <w:t xml:space="preserve"> запишемо формулу Пуассона. Обчислимо першій інтеграл</w:t>
+        <w:t xml:space="preserve"> </w:t>
+      </w:r>
+      <w:proofErr w:type="spellStart"/>
+      <w:r>
+        <w:rPr>
+          <w:spacing w:val="-20"/>
+        </w:rPr>
+        <w:t>запишемо</w:t>
+      </w:r>
+      <w:proofErr w:type="spellEnd"/>
+      <w:r>
+        <w:rPr>
+          <w:spacing w:val="-20"/>
+        </w:rPr>
+        <w:t xml:space="preserve"> формулу Пуассона. Обчислимо першій інтеграл</w:t>
       </w:r>
       <w:r>
         <w:t xml:space="preserve"> (3.9):</w:t>
@@ -1306,7 +1448,7 @@
           <v:shape id="_x0000_i1072" type="#_x0000_t75" style="width:11.25pt;height:21pt" o:ole="">
             <v:imagedata r:id="rId81" o:title=""/>
           </v:shape>
-          <o:OLEObject Type="Embed" ProgID="Equation.3" ShapeID="_x0000_i1072" DrawAspect="Content" ObjectID="_1618042325" r:id="rId99"/>
+          <o:OLEObject Type="Embed" ProgID="Equation.3" ShapeID="_x0000_i1072" DrawAspect="Content" ObjectID="_1618158072" r:id="rId99"/>
         </w:object>
       </w:r>
       <w:r>
@@ -1317,7 +1459,7 @@
           <v:shape id="_x0000_i1073" type="#_x0000_t75" style="width:399.75pt;height:48pt" o:ole="">
             <v:imagedata r:id="rId100" o:title=""/>
           </v:shape>
-          <o:OLEObject Type="Embed" ProgID="Equation.3" ShapeID="_x0000_i1073" DrawAspect="Content" ObjectID="_1618042326" r:id="rId101"/>
+          <o:OLEObject Type="Embed" ProgID="Equation.3" ShapeID="_x0000_i1073" DrawAspect="Content" ObjectID="_1618158073" r:id="rId101"/>
         </w:object>
       </w:r>
       <w:r>
@@ -1328,8 +1470,13 @@
       <w:pPr>
         <w:pStyle w:val="dtext"/>
       </w:pPr>
-      <w:r>
-        <w:t>Запишемо третій інтеграл:</w:t>
+      <w:proofErr w:type="spellStart"/>
+      <w:r>
+        <w:t>Запишемо</w:t>
+      </w:r>
+      <w:proofErr w:type="spellEnd"/>
+      <w:r>
+        <w:t xml:space="preserve"> третій інтеграл:</w:t>
       </w:r>
       <w:r>
         <w:t xml:space="preserve"> </w:t>
@@ -1347,7 +1494,7 @@
           <v:shape id="_x0000_i1074" type="#_x0000_t75" style="width:11.25pt;height:21pt" o:ole="">
             <v:imagedata r:id="rId81" o:title=""/>
           </v:shape>
-          <o:OLEObject Type="Embed" ProgID="Equation.3" ShapeID="_x0000_i1074" DrawAspect="Content" ObjectID="_1618042327" r:id="rId102"/>
+          <o:OLEObject Type="Embed" ProgID="Equation.3" ShapeID="_x0000_i1074" DrawAspect="Content" ObjectID="_1618158074" r:id="rId102"/>
         </w:object>
       </w:r>
       <w:r>
@@ -1358,7 +1505,7 @@
           <v:shape id="_x0000_i1075" type="#_x0000_t75" style="width:297pt;height:48pt" o:ole="">
             <v:imagedata r:id="rId103" o:title=""/>
           </v:shape>
-          <o:OLEObject Type="Embed" ProgID="Equation.3" ShapeID="_x0000_i1075" DrawAspect="Content" ObjectID="_1618042328" r:id="rId104"/>
+          <o:OLEObject Type="Embed" ProgID="Equation.3" ShapeID="_x0000_i1075" DrawAspect="Content" ObjectID="_1618158075" r:id="rId104"/>
         </w:object>
       </w:r>
       <w:r>
@@ -1370,7 +1517,15 @@
         <w:pStyle w:val="dtext"/>
       </w:pPr>
       <w:r>
-        <w:t>Нарешті запишемо другий інтеграл формули (3.9)</w:t>
+        <w:t xml:space="preserve">Нарешті </w:t>
+      </w:r>
+      <w:proofErr w:type="spellStart"/>
+      <w:r>
+        <w:t>запишемо</w:t>
+      </w:r>
+      <w:proofErr w:type="spellEnd"/>
+      <w:r>
+        <w:t xml:space="preserve"> другий інтеграл формули (3.9)</w:t>
       </w:r>
     </w:p>
     <w:p>
@@ -1385,7 +1540,7 @@
           <v:shape id="_x0000_i1076" type="#_x0000_t75" style="width:5in;height:48pt" o:ole="">
             <v:imagedata r:id="rId105" o:title=""/>
           </v:shape>
-          <o:OLEObject Type="Embed" ProgID="Equation.3" ShapeID="_x0000_i1076" DrawAspect="Content" ObjectID="_1618042329" r:id="rId106"/>
+          <o:OLEObject Type="Embed" ProgID="Equation.3" ShapeID="_x0000_i1076" DrawAspect="Content" ObjectID="_1618158076" r:id="rId106"/>
         </w:object>
       </w:r>
       <w:r>
@@ -1422,7 +1577,7 @@
           <v:shape id="_x0000_i1077" type="#_x0000_t75" style="width:425.25pt;height:95.25pt" o:ole="">
             <v:imagedata r:id="rId107" o:title=""/>
           </v:shape>
-          <o:OLEObject Type="Embed" ProgID="Equation.3" ShapeID="_x0000_i1077" DrawAspect="Content" ObjectID="_1618042330" r:id="rId108"/>
+          <o:OLEObject Type="Embed" ProgID="Equation.3" ShapeID="_x0000_i1077" DrawAspect="Content" ObjectID="_1618158077" r:id="rId108"/>
         </w:object>
       </w:r>
       <w:r>
@@ -1446,8 +1601,16 @@
         <w:rPr>
           <w:b/>
         </w:rPr>
-        <w:t>формулу Кіргофа</w:t>
-      </w:r>
+        <w:t xml:space="preserve">формулу </w:t>
+      </w:r>
+      <w:proofErr w:type="spellStart"/>
+      <w:r>
+        <w:rPr>
+          <w:b/>
+        </w:rPr>
+        <w:t>Кіргофа</w:t>
+      </w:r>
+      <w:proofErr w:type="spellEnd"/>
       <w:r>
         <w:t xml:space="preserve"> для тривимірної задачі Коші хвильового рівняння.</w:t>
       </w:r>
@@ -1464,7 +1627,7 @@
           <v:shape id="_x0000_i1078" type="#_x0000_t75" style="width:350.25pt;height:117pt" o:ole="">
             <v:imagedata r:id="rId109" o:title=""/>
           </v:shape>
-          <o:OLEObject Type="Embed" ProgID="Equation.3" ShapeID="_x0000_i1078" DrawAspect="Content" ObjectID="_1618042331" r:id="rId110"/>
+          <o:OLEObject Type="Embed" ProgID="Equation.3" ShapeID="_x0000_i1078" DrawAspect="Content" ObjectID="_1618158078" r:id="rId110"/>
         </w:object>
       </w:r>
       <w:r>
@@ -1483,8 +1646,13 @@
         <w:pStyle w:val="dheader3"/>
       </w:pPr>
       <w:r>
-        <w:t>Функція Гріна граничних задач оператора Гельмгольца</w:t>
-      </w:r>
+        <w:t xml:space="preserve">Функція Гріна граничних задач оператора </w:t>
+      </w:r>
+      <w:proofErr w:type="spellStart"/>
+      <w:r>
+        <w:t>Гельмгольца</w:t>
+      </w:r>
+      <w:proofErr w:type="spellEnd"/>
     </w:p>
     <w:p>
       <w:pPr>
@@ -1511,7 +1679,23 @@
         <w:pStyle w:val="dtext"/>
       </w:pPr>
       <w:r>
-        <w:t>Будемо розглядами граничні задачі для рівняння Гельмгольца:</w:t>
+        <w:t xml:space="preserve">Будемо </w:t>
+      </w:r>
+      <w:proofErr w:type="spellStart"/>
+      <w:r>
+        <w:t>розглядами</w:t>
+      </w:r>
+      <w:proofErr w:type="spellEnd"/>
+      <w:r>
+        <w:t xml:space="preserve"> граничні задачі для рівняння </w:t>
+      </w:r>
+      <w:proofErr w:type="spellStart"/>
+      <w:r>
+        <w:t>Гельмгольца</w:t>
+      </w:r>
+      <w:proofErr w:type="spellEnd"/>
+      <w:r>
+        <w:t>:</w:t>
       </w:r>
     </w:p>
     <w:p>
@@ -1526,7 +1710,7 @@
           <v:shape id="_x0000_i1079" type="#_x0000_t75" style="width:162pt;height:45pt" o:ole="">
             <v:imagedata r:id="rId111" o:title=""/>
           </v:shape>
-          <o:OLEObject Type="Embed" ProgID="Equation.3" ShapeID="_x0000_i1079" DrawAspect="Content" ObjectID="_1618042332" r:id="rId112"/>
+          <o:OLEObject Type="Embed" ProgID="Equation.3" ShapeID="_x0000_i1079" DrawAspect="Content" ObjectID="_1618158079" r:id="rId112"/>
         </w:object>
       </w:r>
       <w:r>
@@ -1575,7 +1759,7 @@
           <v:shape id="_x0000_i1080" type="#_x0000_t75" style="width:318.75pt;height:39.75pt" o:ole="">
             <v:imagedata r:id="rId113" o:title=""/>
           </v:shape>
-          <o:OLEObject Type="Embed" ProgID="Equation.3" ShapeID="_x0000_i1080" DrawAspect="Content" ObjectID="_1618042333" r:id="rId114"/>
+          <o:OLEObject Type="Embed" ProgID="Equation.3" ShapeID="_x0000_i1080" DrawAspect="Content" ObjectID="_1618158080" r:id="rId114"/>
         </w:object>
       </w:r>
       <w:r>
@@ -1587,13 +1771,22 @@
         <w:pStyle w:val="dtext"/>
       </w:pPr>
       <w:r>
+        <w:lastRenderedPageBreak/>
         <w:t xml:space="preserve">граничні умови першого, другого або третього роду. </w:t>
       </w:r>
       <w:r>
         <w:t>З</w:t>
       </w:r>
       <w:r>
-        <w:t>ауважимо, що в найпростішому випадку в кожній точці границі виконується умова першого, другого або третього роду, у зв’язку з чим і граничні задачі називають першою, другою або третьою для рівняння Гельмгольца.</w:t>
+        <w:t xml:space="preserve">ауважимо, що в найпростішому випадку в кожній точці границі виконується умова першого, другого або третього роду, у зв’язку з чим і граничні задачі називають першою, другою або третьою для рівняння </w:t>
+      </w:r>
+      <w:proofErr w:type="spellStart"/>
+      <w:r>
+        <w:t>Гельмгольца</w:t>
+      </w:r>
+      <w:proofErr w:type="spellEnd"/>
+      <w:r>
+        <w:t>.</w:t>
       </w:r>
     </w:p>
     <w:p>
@@ -1629,7 +1822,7 @@
           <v:shape id="_x0000_i1081" type="#_x0000_t75" style="width:48.75pt;height:21pt" o:ole="">
             <v:imagedata r:id="rId115" o:title=""/>
           </v:shape>
-          <o:OLEObject Type="Embed" ProgID="Equation.3" ShapeID="_x0000_i1081" DrawAspect="Content" ObjectID="_1618042334" r:id="rId116"/>
+          <o:OLEObject Type="Embed" ProgID="Equation.3" ShapeID="_x0000_i1081" DrawAspect="Content" ObjectID="_1618158081" r:id="rId116"/>
         </w:object>
       </w:r>
       <w:r>
@@ -1643,7 +1836,7 @@
           <v:shape id="_x0000_i1082" type="#_x0000_t75" style="width:15.75pt;height:15pt" o:ole="">
             <v:imagedata r:id="rId117" o:title=""/>
           </v:shape>
-          <o:OLEObject Type="Embed" ProgID="Equation.3" ShapeID="_x0000_i1082" DrawAspect="Content" ObjectID="_1618042335" r:id="rId118"/>
+          <o:OLEObject Type="Embed" ProgID="Equation.3" ShapeID="_x0000_i1082" DrawAspect="Content" ObjectID="_1618158082" r:id="rId118"/>
         </w:object>
       </w:r>
       <w:r>
@@ -1657,11 +1850,27 @@
           <v:shape id="_x0000_i1083" type="#_x0000_t75" style="width:14.25pt;height:15.75pt" o:ole="">
             <v:imagedata r:id="rId119" o:title=""/>
           </v:shape>
-          <o:OLEObject Type="Embed" ProgID="Equation.3" ShapeID="_x0000_i1083" DrawAspect="Content" ObjectID="_1618042336" r:id="rId120"/>
-        </w:object>
-      </w:r>
-      <w:r>
-        <w:t xml:space="preserve"> оператора Гельмгольца, якщо ця функція є розв’язком граничної задачі: </w:t>
+          <o:OLEObject Type="Embed" ProgID="Equation.3" ShapeID="_x0000_i1083" DrawAspect="Content" ObjectID="_1618158083" r:id="rId120"/>
+        </w:object>
+      </w:r>
+      <w:r>
+        <w:t xml:space="preserve"> оператора </w:t>
+      </w:r>
+      <w:proofErr w:type="spellStart"/>
+      <w:r>
+        <w:t>Гельмгольца</w:t>
+      </w:r>
+      <w:proofErr w:type="spellEnd"/>
+      <w:r>
+        <w:t xml:space="preserve">, якщо ця функція є </w:t>
+      </w:r>
+      <w:proofErr w:type="spellStart"/>
+      <w:r>
+        <w:t>розв’язком</w:t>
+      </w:r>
+      <w:proofErr w:type="spellEnd"/>
+      <w:r>
+        <w:t xml:space="preserve"> граничної задачі: </w:t>
       </w:r>
     </w:p>
     <w:p>
@@ -1676,7 +1885,7 @@
           <v:shape id="_x0000_i1084" type="#_x0000_t75" style="width:228pt;height:51pt" o:ole="">
             <v:imagedata r:id="rId121" o:title=""/>
           </v:shape>
-          <o:OLEObject Type="Embed" ProgID="Equation.3" ShapeID="_x0000_i1084" DrawAspect="Content" ObjectID="_1618042337" r:id="rId122"/>
+          <o:OLEObject Type="Embed" ProgID="Equation.3" ShapeID="_x0000_i1084" DrawAspect="Content" ObjectID="_1618158084" r:id="rId122"/>
         </w:object>
       </w:r>
       <w:r>
@@ -1716,7 +1925,7 @@
           <v:shape id="_x0000_i1085" type="#_x0000_t75" style="width:11.25pt;height:18.75pt" o:ole="">
             <v:imagedata r:id="rId123" o:title=""/>
           </v:shape>
-          <o:OLEObject Type="Embed" ProgID="Equation.3" ShapeID="_x0000_i1085" DrawAspect="Content" ObjectID="_1618042338" r:id="rId124"/>
+          <o:OLEObject Type="Embed" ProgID="Equation.3" ShapeID="_x0000_i1085" DrawAspect="Content" ObjectID="_1618158085" r:id="rId124"/>
         </w:object>
       </w:r>
       <w:r>
@@ -1774,7 +1983,7 @@
           <v:shape id="_x0000_i1086" type="#_x0000_t75" style="width:48.75pt;height:21pt" o:ole="">
             <v:imagedata r:id="rId125" o:title=""/>
           </v:shape>
-          <o:OLEObject Type="Embed" ProgID="Equation.3" ShapeID="_x0000_i1086" DrawAspect="Content" ObjectID="_1618042339" r:id="rId126"/>
+          <o:OLEObject Type="Embed" ProgID="Equation.3" ShapeID="_x0000_i1086" DrawAspect="Content" ObjectID="_1618158086" r:id="rId126"/>
         </w:object>
       </w:r>
       <w:r>
@@ -1792,7 +2001,7 @@
           <v:shape id="_x0000_i1087" type="#_x0000_t75" style="width:15.75pt;height:15pt" o:ole="">
             <v:imagedata r:id="rId117" o:title=""/>
           </v:shape>
-          <o:OLEObject Type="Embed" ProgID="Equation.3" ShapeID="_x0000_i1087" DrawAspect="Content" ObjectID="_1618042340" r:id="rId127"/>
+          <o:OLEObject Type="Embed" ProgID="Equation.3" ShapeID="_x0000_i1087" DrawAspect="Content" ObjectID="_1618158087" r:id="rId127"/>
         </w:object>
       </w:r>
       <w:r>
@@ -1810,14 +2019,28 @@
           <v:shape id="_x0000_i1088" type="#_x0000_t75" style="width:14.25pt;height:15.75pt" o:ole="">
             <v:imagedata r:id="rId119" o:title=""/>
           </v:shape>
-          <o:OLEObject Type="Embed" ProgID="Equation.3" ShapeID="_x0000_i1088" DrawAspect="Content" ObjectID="_1618042341" r:id="rId128"/>
+          <o:OLEObject Type="Embed" ProgID="Equation.3" ShapeID="_x0000_i1088" DrawAspect="Content" ObjectID="_1618158088" r:id="rId128"/>
         </w:object>
       </w:r>
       <w:r>
         <w:rPr>
           <w:i/>
         </w:rPr>
-        <w:t xml:space="preserve"> оператора Гельмгольца, якщо ця функція  може бути представлена у вигляді </w:t>
+        <w:t xml:space="preserve"> оператора </w:t>
+      </w:r>
+      <w:proofErr w:type="spellStart"/>
+      <w:r>
+        <w:rPr>
+          <w:i/>
+        </w:rPr>
+        <w:t>Гельмгольца</w:t>
+      </w:r>
+      <w:proofErr w:type="spellEnd"/>
+      <w:r>
+        <w:rPr>
+          <w:i/>
+        </w:rPr>
+        <w:t xml:space="preserve">, якщо ця функція  може бути представлена у вигляді </w:t>
       </w:r>
       <w:r>
         <w:rPr>
@@ -1828,7 +2051,7 @@
           <v:shape id="_x0000_i1089" type="#_x0000_t75" style="width:171.75pt;height:23.25pt" o:ole="">
             <v:imagedata r:id="rId129" o:title=""/>
           </v:shape>
-          <o:OLEObject Type="Embed" ProgID="Equation.3" ShapeID="_x0000_i1089" DrawAspect="Content" ObjectID="_1618042342" r:id="rId130"/>
+          <o:OLEObject Type="Embed" ProgID="Equation.3" ShapeID="_x0000_i1089" DrawAspect="Content" ObjectID="_1618158089" r:id="rId130"/>
         </w:object>
       </w:r>
       <w:r>
@@ -1846,14 +2069,42 @@
           <v:shape id="_x0000_i1090" type="#_x0000_t75" style="width:54.75pt;height:21pt" o:ole="">
             <v:imagedata r:id="rId131" o:title=""/>
           </v:shape>
-          <o:OLEObject Type="Embed" ProgID="Equation.3" ShapeID="_x0000_i1090" DrawAspect="Content" ObjectID="_1618042343" r:id="rId132"/>
+          <o:OLEObject Type="Embed" ProgID="Equation.3" ShapeID="_x0000_i1090" DrawAspect="Content" ObjectID="_1618158090" r:id="rId132"/>
         </w:object>
       </w:r>
       <w:r>
         <w:rPr>
           <w:i/>
         </w:rPr>
-        <w:t xml:space="preserve"> є фундаментальним розв’язком оператора Гельмгольца, а функція </w:t>
+        <w:t xml:space="preserve"> є фундаментальним </w:t>
+      </w:r>
+      <w:proofErr w:type="spellStart"/>
+      <w:r>
+        <w:rPr>
+          <w:i/>
+        </w:rPr>
+        <w:t>розв’язком</w:t>
+      </w:r>
+      <w:proofErr w:type="spellEnd"/>
+      <w:r>
+        <w:rPr>
+          <w:i/>
+        </w:rPr>
+        <w:t xml:space="preserve"> оператора </w:t>
+      </w:r>
+      <w:proofErr w:type="spellStart"/>
+      <w:r>
+        <w:rPr>
+          <w:i/>
+        </w:rPr>
+        <w:t>Гельмгольца</w:t>
+      </w:r>
+      <w:proofErr w:type="spellEnd"/>
+      <w:r>
+        <w:rPr>
+          <w:i/>
+        </w:rPr>
+        <w:t xml:space="preserve">, а функція </w:t>
       </w:r>
       <w:r>
         <w:rPr>
@@ -1865,7 +2116,7 @@
           <v:shape id="_x0000_i1091" type="#_x0000_t75" style="width:48pt;height:23.25pt" o:ole="">
             <v:imagedata r:id="rId133" o:title=""/>
           </v:shape>
-          <o:OLEObject Type="Embed" ProgID="Equation.3" ShapeID="_x0000_i1091" DrawAspect="Content" ObjectID="_1618042344" r:id="rId134"/>
+          <o:OLEObject Type="Embed" ProgID="Equation.3" ShapeID="_x0000_i1091" DrawAspect="Content" ObjectID="_1618158091" r:id="rId134"/>
         </w:object>
       </w:r>
       <w:r>
@@ -1895,7 +2146,7 @@
           <v:shape id="_x0000_i1092" type="#_x0000_t75" style="width:182.25pt;height:51pt" o:ole="">
             <v:imagedata r:id="rId135" o:title=""/>
           </v:shape>
-          <o:OLEObject Type="Embed" ProgID="Equation.3" ShapeID="_x0000_i1092" DrawAspect="Content" ObjectID="_1618042345" r:id="rId136"/>
+          <o:OLEObject Type="Embed" ProgID="Equation.3" ShapeID="_x0000_i1092" DrawAspect="Content" ObjectID="_1618158092" r:id="rId136"/>
         </w:object>
       </w:r>
       <w:r>
@@ -1950,7 +2201,7 @@
           <v:shape id="_x0000_i1093" type="#_x0000_t75" style="width:212.25pt;height:21pt" o:ole="">
             <v:imagedata r:id="rId137" o:title=""/>
           </v:shape>
-          <o:OLEObject Type="Embed" ProgID="Equation.3" ShapeID="_x0000_i1093" DrawAspect="Content" ObjectID="_1618042346" r:id="rId138"/>
+          <o:OLEObject Type="Embed" ProgID="Equation.3" ShapeID="_x0000_i1093" DrawAspect="Content" ObjectID="_1618158093" r:id="rId138"/>
         </w:object>
       </w:r>
       <w:r>
@@ -1978,7 +2229,7 @@
           <v:shape id="_x0000_i1094" type="#_x0000_t75" style="width:12pt;height:15.75pt" o:ole="">
             <v:imagedata r:id="rId139" o:title=""/>
           </v:shape>
-          <o:OLEObject Type="Embed" ProgID="Equation.3" ShapeID="_x0000_i1094" DrawAspect="Content" ObjectID="_1618042347" r:id="rId140"/>
+          <o:OLEObject Type="Embed" ProgID="Equation.3" ShapeID="_x0000_i1094" DrawAspect="Content" ObjectID="_1618158094" r:id="rId140"/>
         </w:object>
       </w:r>
     </w:p>
@@ -1994,7 +2245,7 @@
           <v:shape id="_x0000_i1095" type="#_x0000_t75" style="width:221.25pt;height:21pt" o:ole="">
             <v:imagedata r:id="rId141" o:title=""/>
           </v:shape>
-          <o:OLEObject Type="Embed" ProgID="Equation.3" ShapeID="_x0000_i1095" DrawAspect="Content" ObjectID="_1618042348" r:id="rId142"/>
+          <o:OLEObject Type="Embed" ProgID="Equation.3" ShapeID="_x0000_i1095" DrawAspect="Content" ObjectID="_1618158095" r:id="rId142"/>
         </w:object>
       </w:r>
       <w:r>
@@ -2052,7 +2303,7 @@
           <v:shape id="_x0000_i1096" type="#_x0000_t75" style="width:48.75pt;height:21pt" o:ole="">
             <v:imagedata r:id="rId143" o:title=""/>
           </v:shape>
-          <o:OLEObject Type="Embed" ProgID="Equation.3" ShapeID="_x0000_i1096" DrawAspect="Content" ObjectID="_1618042349" r:id="rId144"/>
+          <o:OLEObject Type="Embed" ProgID="Equation.3" ShapeID="_x0000_i1096" DrawAspect="Content" ObjectID="_1618158096" r:id="rId144"/>
         </w:object>
       </w:r>
       <w:r>
@@ -2072,11 +2323,19 @@
           <v:shape id="_x0000_i1097" type="#_x0000_t75" style="width:48.75pt;height:21pt" o:ole="">
             <v:imagedata r:id="rId145" o:title=""/>
           </v:shape>
-          <o:OLEObject Type="Embed" ProgID="Equation.3" ShapeID="_x0000_i1097" DrawAspect="Content" ObjectID="_1618042350" r:id="rId146"/>
-        </w:object>
-      </w:r>
-      <w:r>
-        <w:t>, віднімемо від першого рівняння друге і проинтегруємо па аргументу</w:t>
+          <o:OLEObject Type="Embed" ProgID="Equation.3" ShapeID="_x0000_i1097" DrawAspect="Content" ObjectID="_1618158097" r:id="rId146"/>
+        </w:object>
+      </w:r>
+      <w:r>
+        <w:t xml:space="preserve">, віднімемо від першого рівняння друге і </w:t>
+      </w:r>
+      <w:proofErr w:type="spellStart"/>
+      <w:r>
+        <w:t>проинтегруємо</w:t>
+      </w:r>
+      <w:proofErr w:type="spellEnd"/>
+      <w:r>
+        <w:t xml:space="preserve"> па аргументу</w:t>
       </w:r>
       <w:r>
         <w:rPr>
@@ -2086,7 +2345,7 @@
           <v:shape id="_x0000_i1098" type="#_x0000_t75" style="width:35.25pt;height:15pt" o:ole="">
             <v:imagedata r:id="rId147" o:title=""/>
           </v:shape>
-          <o:OLEObject Type="Embed" ProgID="Equation.3" ShapeID="_x0000_i1098" DrawAspect="Content" ObjectID="_1618042351" r:id="rId148"/>
+          <o:OLEObject Type="Embed" ProgID="Equation.3" ShapeID="_x0000_i1098" DrawAspect="Content" ObjectID="_1618158098" r:id="rId148"/>
         </w:object>
       </w:r>
       <w:r>
@@ -2105,7 +2364,7 @@
           <v:shape id="_x0000_i1099" type="#_x0000_t75" style="width:356.25pt;height:69pt" o:ole="">
             <v:imagedata r:id="rId149" o:title=""/>
           </v:shape>
-          <o:OLEObject Type="Embed" ProgID="Equation.3" ShapeID="_x0000_i1099" DrawAspect="Content" ObjectID="_1618042352" r:id="rId150"/>
+          <o:OLEObject Type="Embed" ProgID="Equation.3" ShapeID="_x0000_i1099" DrawAspect="Content" ObjectID="_1618158099" r:id="rId150"/>
         </w:object>
       </w:r>
     </w:p>
@@ -2129,7 +2388,7 @@
           <v:shape id="_x0000_i1100" type="#_x0000_t75" style="width:11.25pt;height:21pt" o:ole="">
             <v:imagedata r:id="rId81" o:title=""/>
           </v:shape>
-          <o:OLEObject Type="Embed" ProgID="Equation.3" ShapeID="_x0000_i1100" DrawAspect="Content" ObjectID="_1618042353" r:id="rId151"/>
+          <o:OLEObject Type="Embed" ProgID="Equation.3" ShapeID="_x0000_i1100" DrawAspect="Content" ObjectID="_1618158100" r:id="rId151"/>
         </w:object>
       </w:r>
       <w:r>
@@ -2140,7 +2399,7 @@
           <v:shape id="_x0000_i1101" type="#_x0000_t75" style="width:393pt;height:42.75pt" o:ole="">
             <v:imagedata r:id="rId152" o:title=""/>
           </v:shape>
-          <o:OLEObject Type="Embed" ProgID="Equation.3" ShapeID="_x0000_i1101" DrawAspect="Content" ObjectID="_1618042354" r:id="rId153"/>
+          <o:OLEObject Type="Embed" ProgID="Equation.3" ShapeID="_x0000_i1101" DrawAspect="Content" ObjectID="_1618158101" r:id="rId153"/>
         </w:object>
       </w:r>
     </w:p>
@@ -2165,7 +2424,7 @@
           <v:shape id="_x0000_i1102" type="#_x0000_t75" style="width:48pt;height:17.25pt" o:ole="">
             <v:imagedata r:id="rId154" o:title=""/>
           </v:shape>
-          <o:OLEObject Type="Embed" ProgID="Equation.3" ShapeID="_x0000_i1102" DrawAspect="Content" ObjectID="_1618042355" r:id="rId155"/>
+          <o:OLEObject Type="Embed" ProgID="Equation.3" ShapeID="_x0000_i1102" DrawAspect="Content" ObjectID="_1618158102" r:id="rId155"/>
         </w:object>
       </w:r>
       <w:r>
@@ -2179,7 +2438,7 @@
           <v:shape id="_x0000_i1103" type="#_x0000_t75" style="width:26.25pt;height:15pt" o:ole="">
             <v:imagedata r:id="rId156" o:title=""/>
           </v:shape>
-          <o:OLEObject Type="Embed" ProgID="Equation.3" ShapeID="_x0000_i1103" DrawAspect="Content" ObjectID="_1618042356" r:id="rId157"/>
+          <o:OLEObject Type="Embed" ProgID="Equation.3" ShapeID="_x0000_i1103" DrawAspect="Content" ObjectID="_1618158103" r:id="rId157"/>
         </w:object>
       </w:r>
       <w:r>
@@ -2193,7 +2452,7 @@
           <v:shape id="_x0000_i1104" type="#_x0000_t75" style="width:164.25pt;height:26.25pt" o:ole="">
             <v:imagedata r:id="rId158" o:title=""/>
           </v:shape>
-          <o:OLEObject Type="Embed" ProgID="Equation.3" ShapeID="_x0000_i1104" DrawAspect="Content" ObjectID="_1618042357" r:id="rId159"/>
+          <o:OLEObject Type="Embed" ProgID="Equation.3" ShapeID="_x0000_i1104" DrawAspect="Content" ObjectID="_1618158104" r:id="rId159"/>
         </w:object>
       </w:r>
       <w:r>
@@ -2213,7 +2472,7 @@
           <v:shape id="_x0000_i1105" type="#_x0000_t75" style="width:27.75pt;height:15pt" o:ole="">
             <v:imagedata r:id="rId160" o:title=""/>
           </v:shape>
-          <o:OLEObject Type="Embed" ProgID="Equation.3" ShapeID="_x0000_i1105" DrawAspect="Content" ObjectID="_1618042358" r:id="rId161"/>
+          <o:OLEObject Type="Embed" ProgID="Equation.3" ShapeID="_x0000_i1105" DrawAspect="Content" ObjectID="_1618158105" r:id="rId161"/>
         </w:object>
       </w:r>
       <w:r>
@@ -2227,7 +2486,7 @@
           <v:shape id="_x0000_i1106" type="#_x0000_t75" style="width:183pt;height:45pt" o:ole="">
             <v:imagedata r:id="rId162" o:title=""/>
           </v:shape>
-          <o:OLEObject Type="Embed" ProgID="Equation.3" ShapeID="_x0000_i1106" DrawAspect="Content" ObjectID="_1618042359" r:id="rId163"/>
+          <o:OLEObject Type="Embed" ProgID="Equation.3" ShapeID="_x0000_i1106" DrawAspect="Content" ObjectID="_1618158106" r:id="rId163"/>
         </w:object>
       </w:r>
       <w:r>
@@ -2247,7 +2506,7 @@
           <v:shape id="_x0000_i1107" type="#_x0000_t75" style="width:32.25pt;height:15.75pt" o:ole="">
             <v:imagedata r:id="rId164" o:title=""/>
           </v:shape>
-          <o:OLEObject Type="Embed" ProgID="Equation.3" ShapeID="_x0000_i1107" DrawAspect="Content" ObjectID="_1618042360" r:id="rId165"/>
+          <o:OLEObject Type="Embed" ProgID="Equation.3" ShapeID="_x0000_i1107" DrawAspect="Content" ObjectID="_1618158107" r:id="rId165"/>
         </w:object>
       </w:r>
       <w:r>
@@ -2261,7 +2520,7 @@
           <v:shape id="_x0000_i1108" type="#_x0000_t75" style="width:356.25pt;height:51pt" o:ole="">
             <v:imagedata r:id="rId166" o:title=""/>
           </v:shape>
-          <o:OLEObject Type="Embed" ProgID="Equation.3" ShapeID="_x0000_i1108" DrawAspect="Content" ObjectID="_1618042361" r:id="rId167"/>
+          <o:OLEObject Type="Embed" ProgID="Equation.3" ShapeID="_x0000_i1108" DrawAspect="Content" ObjectID="_1618158108" r:id="rId167"/>
         </w:object>
       </w:r>
       <w:r>
@@ -2286,7 +2545,7 @@
           <v:shape id="_x0000_i1109" type="#_x0000_t75" style="width:162.75pt;height:21pt" o:ole="">
             <v:imagedata r:id="rId168" o:title=""/>
           </v:shape>
-          <o:OLEObject Type="Embed" ProgID="Equation.3" ShapeID="_x0000_i1109" DrawAspect="Content" ObjectID="_1618042362" r:id="rId169"/>
+          <o:OLEObject Type="Embed" ProgID="Equation.3" ShapeID="_x0000_i1109" DrawAspect="Content" ObjectID="_1618158109" r:id="rId169"/>
         </w:object>
       </w:r>
       <w:r>
@@ -2325,15 +2584,39 @@
         <w:pStyle w:val="dtext"/>
       </w:pPr>
       <w:r>
-        <w:t>Враховуючи симетричність функції Гріна отримаємо формули інтегрального представлення розв’язків трьох основних граничних задач рівняння Гельмгольца.</w:t>
-      </w:r>
-    </w:p>
-    <w:p>
-      <w:pPr>
-        <w:pStyle w:val="dtext"/>
-      </w:pPr>
-      <w:r>
-        <w:t xml:space="preserve">Для цього запишемо граничну задачу (3.12) відносно аргументу </w:t>
+        <w:t xml:space="preserve">Враховуючи симетричність функції Гріна отримаємо формули інтегрального представлення </w:t>
+      </w:r>
+      <w:proofErr w:type="spellStart"/>
+      <w:r>
+        <w:t>розв’язків</w:t>
+      </w:r>
+      <w:proofErr w:type="spellEnd"/>
+      <w:r>
+        <w:t xml:space="preserve"> трьох основних граничних задач рівняння </w:t>
+      </w:r>
+      <w:proofErr w:type="spellStart"/>
+      <w:r>
+        <w:t>Гельмгольца</w:t>
+      </w:r>
+      <w:proofErr w:type="spellEnd"/>
+      <w:r>
+        <w:t>.</w:t>
+      </w:r>
+    </w:p>
+    <w:p>
+      <w:pPr>
+        <w:pStyle w:val="dtext"/>
+      </w:pPr>
+      <w:r>
+        <w:t xml:space="preserve">Для цього </w:t>
+      </w:r>
+      <w:proofErr w:type="spellStart"/>
+      <w:r>
+        <w:t>запишемо</w:t>
+      </w:r>
+      <w:proofErr w:type="spellEnd"/>
+      <w:r>
+        <w:t xml:space="preserve"> граничну задачу (3.12) відносно аргументу </w:t>
       </w:r>
       <w:r>
         <w:rPr>
@@ -2343,7 +2626,7 @@
           <v:shape id="_x0000_i1110" type="#_x0000_t75" style="width:11.25pt;height:18.75pt" o:ole="">
             <v:imagedata r:id="rId170" o:title=""/>
           </v:shape>
-          <o:OLEObject Type="Embed" ProgID="Equation.3" ShapeID="_x0000_i1110" DrawAspect="Content" ObjectID="_1618042363" r:id="rId171"/>
+          <o:OLEObject Type="Embed" ProgID="Equation.3" ShapeID="_x0000_i1110" DrawAspect="Content" ObjectID="_1618158110" r:id="rId171"/>
         </w:object>
       </w:r>
     </w:p>
@@ -2359,7 +2642,7 @@
           <v:shape id="_x0000_i1111" type="#_x0000_t75" style="width:164.25pt;height:47.25pt" o:ole="">
             <v:imagedata r:id="rId172" o:title=""/>
           </v:shape>
-          <o:OLEObject Type="Embed" ProgID="Equation.3" ShapeID="_x0000_i1111" DrawAspect="Content" ObjectID="_1618042364" r:id="rId173"/>
+          <o:OLEObject Type="Embed" ProgID="Equation.3" ShapeID="_x0000_i1111" DrawAspect="Content" ObjectID="_1618158111" r:id="rId173"/>
         </w:object>
       </w:r>
       <w:r>
@@ -2419,11 +2702,19 @@
           <v:shape id="_x0000_i1112" type="#_x0000_t75" style="width:11.25pt;height:15.75pt" o:ole="">
             <v:imagedata r:id="rId174" o:title=""/>
           </v:shape>
-          <o:OLEObject Type="Embed" ProgID="Equation.3" ShapeID="_x0000_i1112" DrawAspect="Content" ObjectID="_1618042365" r:id="rId175"/>
-        </w:object>
-      </w:r>
-      <w:r>
-        <w:t xml:space="preserve"> - функції Дірака , запишемо </w:t>
+          <o:OLEObject Type="Embed" ProgID="Equation.3" ShapeID="_x0000_i1112" DrawAspect="Content" ObjectID="_1618158112" r:id="rId175"/>
+        </w:object>
+      </w:r>
+      <w:r>
+        <w:t xml:space="preserve"> - функції Дірака , </w:t>
+      </w:r>
+      <w:proofErr w:type="spellStart"/>
+      <w:r>
+        <w:t>запишемо</w:t>
+      </w:r>
+      <w:proofErr w:type="spellEnd"/>
+      <w:r>
+        <w:t xml:space="preserve"> </w:t>
       </w:r>
       <w:r>
         <w:t>(</w:t>
@@ -2444,7 +2735,7 @@
           <v:shape id="_x0000_i1113" type="#_x0000_t75" style="width:228pt;height:54.75pt" o:ole="">
             <v:imagedata r:id="rId176" o:title=""/>
           </v:shape>
-          <o:OLEObject Type="Embed" ProgID="Equation.3" ShapeID="_x0000_i1113" DrawAspect="Content" ObjectID="_1618042366" r:id="rId177"/>
+          <o:OLEObject Type="Embed" ProgID="Equation.3" ShapeID="_x0000_i1113" DrawAspect="Content" ObjectID="_1618158113" r:id="rId177"/>
         </w:object>
       </w:r>
       <w:r>
@@ -2511,7 +2802,7 @@
           <v:shape id="_x0000_i1114" type="#_x0000_t75" style="width:48.75pt;height:21pt" o:ole="">
             <v:imagedata r:id="rId178" o:title=""/>
           </v:shape>
-          <o:OLEObject Type="Embed" ProgID="Equation.3" ShapeID="_x0000_i1114" DrawAspect="Content" ObjectID="_1618042367" r:id="rId179"/>
+          <o:OLEObject Type="Embed" ProgID="Equation.3" ShapeID="_x0000_i1114" DrawAspect="Content" ObjectID="_1618158114" r:id="rId179"/>
         </w:object>
       </w:r>
       <w:r>
@@ -2521,7 +2812,11 @@
         <w:t>’’’</w:t>
       </w:r>
       <w:r>
-        <w:t xml:space="preserve">) помножимо на </w:t>
+        <w:t xml:space="preserve">) </w:t>
+      </w:r>
+      <w:r>
+        <w:lastRenderedPageBreak/>
+        <w:t xml:space="preserve">помножимо на </w:t>
       </w:r>
       <w:r>
         <w:rPr>
@@ -2531,11 +2826,19 @@
           <v:shape id="_x0000_i1115" type="#_x0000_t75" style="width:29.25pt;height:18pt" o:ole="">
             <v:imagedata r:id="rId180" o:title=""/>
           </v:shape>
-          <o:OLEObject Type="Embed" ProgID="Equation.3" ShapeID="_x0000_i1115" DrawAspect="Content" ObjectID="_1618042368" r:id="rId181"/>
-        </w:object>
-      </w:r>
-      <w:r>
-        <w:t xml:space="preserve">, віднімемо від першої рівності другу і проінтегруємо по змінній </w:t>
+          <o:OLEObject Type="Embed" ProgID="Equation.3" ShapeID="_x0000_i1115" DrawAspect="Content" ObjectID="_1618158115" r:id="rId181"/>
+        </w:object>
+      </w:r>
+      <w:r>
+        <w:t xml:space="preserve">, віднімемо від першої рівності другу і </w:t>
+      </w:r>
+      <w:proofErr w:type="spellStart"/>
+      <w:r>
+        <w:t>проінтегруємо</w:t>
+      </w:r>
+      <w:proofErr w:type="spellEnd"/>
+      <w:r>
+        <w:t xml:space="preserve"> по змінній </w:t>
       </w:r>
       <w:r>
         <w:rPr>
@@ -2545,7 +2848,7 @@
           <v:shape id="_x0000_i1116" type="#_x0000_t75" style="width:39pt;height:18.75pt" o:ole="">
             <v:imagedata r:id="rId182" o:title=""/>
           </v:shape>
-          <o:OLEObject Type="Embed" ProgID="Equation.3" ShapeID="_x0000_i1116" DrawAspect="Content" ObjectID="_1618042369" r:id="rId183"/>
+          <o:OLEObject Type="Embed" ProgID="Equation.3" ShapeID="_x0000_i1116" DrawAspect="Content" ObjectID="_1618158116" r:id="rId183"/>
         </w:object>
       </w:r>
       <w:r>
@@ -2564,7 +2867,7 @@
           <v:shape id="_x0000_i1117" type="#_x0000_t75" style="width:311.25pt;height:69pt" o:ole="">
             <v:imagedata r:id="rId184" o:title=""/>
           </v:shape>
-          <o:OLEObject Type="Embed" ProgID="Equation.3" ShapeID="_x0000_i1117" DrawAspect="Content" ObjectID="_1618042370" r:id="rId185"/>
+          <o:OLEObject Type="Embed" ProgID="Equation.3" ShapeID="_x0000_i1117" DrawAspect="Content" ObjectID="_1618158117" r:id="rId185"/>
         </w:object>
       </w:r>
       <w:r>
@@ -2592,7 +2895,7 @@
           <v:shape id="_x0000_i1118" type="#_x0000_t75" style="width:11.25pt;height:15.75pt" o:ole="">
             <v:imagedata r:id="rId174" o:title=""/>
           </v:shape>
-          <o:OLEObject Type="Embed" ProgID="Equation.3" ShapeID="_x0000_i1118" DrawAspect="Content" ObjectID="_1618042371" r:id="rId186"/>
+          <o:OLEObject Type="Embed" ProgID="Equation.3" ShapeID="_x0000_i1118" DrawAspect="Content" ObjectID="_1618158118" r:id="rId186"/>
         </w:object>
       </w:r>
       <w:r>
@@ -2611,7 +2914,7 @@
           <v:shape id="_x0000_i1119" type="#_x0000_t75" style="width:365.25pt;height:45pt" o:ole="">
             <v:imagedata r:id="rId187" o:title=""/>
           </v:shape>
-          <o:OLEObject Type="Embed" ProgID="Equation.3" ShapeID="_x0000_i1119" DrawAspect="Content" ObjectID="_1618042372" r:id="rId188"/>
+          <o:OLEObject Type="Embed" ProgID="Equation.3" ShapeID="_x0000_i1119" DrawAspect="Content" ObjectID="_1618158119" r:id="rId188"/>
         </w:object>
       </w:r>
       <w:r>
@@ -2648,7 +2951,7 @@
           <v:shape id="_x0000_i1120" type="#_x0000_t75" style="width:26.25pt;height:15pt" o:ole="">
             <v:imagedata r:id="rId189" o:title=""/>
           </v:shape>
-          <o:OLEObject Type="Embed" ProgID="Equation.3" ShapeID="_x0000_i1120" DrawAspect="Content" ObjectID="_1618042373" r:id="rId190"/>
+          <o:OLEObject Type="Embed" ProgID="Equation.3" ShapeID="_x0000_i1120" DrawAspect="Content" ObjectID="_1618158120" r:id="rId190"/>
         </w:object>
       </w:r>
       <w:r>
@@ -2662,7 +2965,7 @@
           <v:shape id="_x0000_i1121" type="#_x0000_t75" style="width:162.75pt;height:27pt" o:ole="">
             <v:imagedata r:id="rId191" o:title=""/>
           </v:shape>
-          <o:OLEObject Type="Embed" ProgID="Equation.3" ShapeID="_x0000_i1121" DrawAspect="Content" ObjectID="_1618042374" r:id="rId192"/>
+          <o:OLEObject Type="Embed" ProgID="Equation.3" ShapeID="_x0000_i1121" DrawAspect="Content" ObjectID="_1618158121" r:id="rId192"/>
         </w:object>
       </w:r>
       <w:r>
@@ -2681,7 +2984,7 @@
           <v:shape id="_x0000_i1122" type="#_x0000_t75" style="width:291.75pt;height:47.25pt" o:ole="">
             <v:imagedata r:id="rId193" o:title=""/>
           </v:shape>
-          <o:OLEObject Type="Embed" ProgID="Equation.3" ShapeID="_x0000_i1122" DrawAspect="Content" ObjectID="_1618042375" r:id="rId194"/>
+          <o:OLEObject Type="Embed" ProgID="Equation.3" ShapeID="_x0000_i1122" DrawAspect="Content" ObjectID="_1618158122" r:id="rId194"/>
         </w:object>
       </w:r>
       <w:r>
@@ -2715,7 +3018,7 @@
           <v:shape id="_x0000_i1123" type="#_x0000_t75" style="width:27.75pt;height:15pt" o:ole="">
             <v:imagedata r:id="rId195" o:title=""/>
           </v:shape>
-          <o:OLEObject Type="Embed" ProgID="Equation.3" ShapeID="_x0000_i1123" DrawAspect="Content" ObjectID="_1618042376" r:id="rId196"/>
+          <o:OLEObject Type="Embed" ProgID="Equation.3" ShapeID="_x0000_i1123" DrawAspect="Content" ObjectID="_1618158123" r:id="rId196"/>
         </w:object>
       </w:r>
       <w:r>
@@ -2729,7 +3032,7 @@
           <v:shape id="_x0000_i1124" type="#_x0000_t75" style="width:177.75pt;height:52.5pt" o:ole="">
             <v:imagedata r:id="rId197" o:title=""/>
           </v:shape>
-          <o:OLEObject Type="Embed" ProgID="Equation.3" ShapeID="_x0000_i1124" DrawAspect="Content" ObjectID="_1618042377" r:id="rId198"/>
+          <o:OLEObject Type="Embed" ProgID="Equation.3" ShapeID="_x0000_i1124" DrawAspect="Content" ObjectID="_1618158124" r:id="rId198"/>
         </w:object>
       </w:r>
       <w:r>
@@ -2748,7 +3051,7 @@
           <v:shape id="_x0000_i1125" type="#_x0000_t75" style="width:282pt;height:33pt" o:ole="">
             <v:imagedata r:id="rId199" o:title=""/>
           </v:shape>
-          <o:OLEObject Type="Embed" ProgID="Equation.3" ShapeID="_x0000_i1125" DrawAspect="Content" ObjectID="_1618042378" r:id="rId200"/>
+          <o:OLEObject Type="Embed" ProgID="Equation.3" ShapeID="_x0000_i1125" DrawAspect="Content" ObjectID="_1618158125" r:id="rId200"/>
         </w:object>
       </w:r>
       <w:r>
@@ -2785,7 +3088,7 @@
           <v:shape id="_x0000_i1126" type="#_x0000_t75" style="width:27pt;height:15pt" o:ole="">
             <v:imagedata r:id="rId201" o:title=""/>
           </v:shape>
-          <o:OLEObject Type="Embed" ProgID="Equation.3" ShapeID="_x0000_i1126" DrawAspect="Content" ObjectID="_1618042379" r:id="rId202"/>
+          <o:OLEObject Type="Embed" ProgID="Equation.3" ShapeID="_x0000_i1126" DrawAspect="Content" ObjectID="_1618158126" r:id="rId202"/>
         </w:object>
       </w:r>
       <w:r>
@@ -2799,7 +3102,7 @@
           <v:shape id="_x0000_i1127" type="#_x0000_t75" style="width:302.25pt;height:53.25pt" o:ole="">
             <v:imagedata r:id="rId203" o:title=""/>
           </v:shape>
-          <o:OLEObject Type="Embed" ProgID="Equation.3" ShapeID="_x0000_i1127" DrawAspect="Content" ObjectID="_1618042380" r:id="rId204"/>
+          <o:OLEObject Type="Embed" ProgID="Equation.3" ShapeID="_x0000_i1127" DrawAspect="Content" ObjectID="_1618158127" r:id="rId204"/>
         </w:object>
       </w:r>
       <w:r>
@@ -2826,7 +3129,7 @@
           <v:shape id="_x0000_i1128" type="#_x0000_t75" style="width:282pt;height:33pt" o:ole="">
             <v:imagedata r:id="rId205" o:title=""/>
           </v:shape>
-          <o:OLEObject Type="Embed" ProgID="Equation.3" ShapeID="_x0000_i1128" DrawAspect="Content" ObjectID="_1618042381" r:id="rId206"/>
+          <o:OLEObject Type="Embed" ProgID="Equation.3" ShapeID="_x0000_i1128" DrawAspect="Content" ObjectID="_1618158128" r:id="rId206"/>
         </w:object>
       </w:r>
       <w:r>
@@ -5518,6 +5821,7 @@
     <w:name w:val="heading 1"/>
     <w:basedOn w:val="a0"/>
     <w:next w:val="a0"/>
+    <w:link w:val="10"/>
     <w:qFormat/>
     <w:rsid w:val="005159A7"/>
     <w:pPr>
@@ -5540,6 +5844,7 @@
     <w:name w:val="heading 2"/>
     <w:basedOn w:val="a0"/>
     <w:next w:val="a0"/>
+    <w:link w:val="21"/>
     <w:qFormat/>
     <w:rsid w:val="00C52D23"/>
     <w:pPr>
@@ -5609,7 +5914,6 @@
     <w:uiPriority w:val="99"/>
     <w:semiHidden/>
     <w:unhideWhenUsed/>
-    <w:qFormat/>
     <w:tblPr>
       <w:tblInd w:w="0" w:type="dxa"/>
       <w:tblCellMar>
@@ -5622,11 +5926,12 @@
   </w:style>
   <w:style w:type="numbering" w:default="1" w:styleId="a3">
     <w:name w:val="No List"/>
+    <w:uiPriority w:val="99"/>
     <w:semiHidden/>
     <w:unhideWhenUsed/>
   </w:style>
-  <w:style w:type="character" w:customStyle="1" w:styleId="8">
-    <w:name w:val=" Знак Знак8"/>
+  <w:style w:type="character" w:customStyle="1" w:styleId="10">
+    <w:name w:val="Заголовок 1 Знак"/>
     <w:basedOn w:val="a1"/>
     <w:link w:val="1"/>
     <w:rsid w:val="00F3075F"/>
@@ -5640,8 +5945,8 @@
       <w:lang w:val="ru-RU" w:eastAsia="ru-RU"/>
     </w:rPr>
   </w:style>
-  <w:style w:type="character" w:customStyle="1" w:styleId="7">
-    <w:name w:val=" Знак Знак7"/>
+  <w:style w:type="character" w:customStyle="1" w:styleId="21">
+    <w:name w:val="Заголовок 2 Знак"/>
     <w:basedOn w:val="a1"/>
     <w:link w:val="20"/>
     <w:rsid w:val="00115883"/>
@@ -5835,7 +6140,7 @@
       <w:szCs w:val="24"/>
     </w:rPr>
   </w:style>
-  <w:style w:type="paragraph" w:styleId="ad">
+  <w:style w:type="paragraph" w:customStyle="1" w:styleId="ad">
     <w:name w:val="Название"/>
     <w:basedOn w:val="a0"/>
     <w:link w:val="ae"/>
@@ -5886,7 +6191,7 @@
       <w:lang w:val="ru-RU" w:eastAsia="ru-RU"/>
     </w:rPr>
   </w:style>
-  <w:style w:type="paragraph" w:styleId="21">
+  <w:style w:type="paragraph" w:styleId="22">
     <w:name w:val="List Continue 2"/>
     <w:basedOn w:val="a0"/>
     <w:rsid w:val="00AC63BC"/>

</xml_diff>